<commit_message>
Week 1 Draft 2
</commit_message>
<xml_diff>
--- a/MODA1/Week1/A Big Factory City.docx
+++ b/MODA1/Week1/A Big Factory City.docx
@@ -9,15 +9,17 @@
         <w:rPr>
           <w:b/>
           <w:b/>
-          <w:sz w:val="32"/>
+          <w:bCs/>
+          <w:sz w:val="40"/>
+          <w:szCs w:val="40"/>
         </w:rPr>
       </w:pPr>
-      <w:bookmarkStart w:id="0" w:name="_GoBack"/>
-      <w:bookmarkEnd w:id="0"/>
       <w:r>
         <w:rPr>
           <w:b/>
-          <w:sz w:val="32"/>
+          <w:bCs/>
+          <w:sz w:val="40"/>
+          <w:szCs w:val="40"/>
         </w:rPr>
         <w:t>A Big Factory City</w:t>
       </w:r>
@@ -25,18 +27,44 @@
     <w:p>
       <w:pPr>
         <w:pStyle w:val="Normal"/>
-        <w:widowControl/>
-        <w:bidi w:val="0"/>
-        <w:spacing w:lineRule="auto" w:line="276" w:before="0" w:after="200"/>
-        <w:jc w:val="left"/>
-        <w:rPr/>
+        <w:jc w:val="center"/>
+        <w:rPr>
+          <w:b/>
+          <w:b/>
+          <w:bCs/>
+          <w:sz w:val="40"/>
+          <w:szCs w:val="40"/>
+        </w:rPr>
       </w:pPr>
       <w:r>
         <w:rPr>
+          <w:b/>
+          <w:bCs/>
+          <w:sz w:val="40"/>
+          <w:szCs w:val="40"/>
+        </w:rPr>
+      </w:r>
+    </w:p>
+    <w:p>
+      <w:pPr>
+        <w:pStyle w:val="Normal"/>
+        <w:spacing w:before="0" w:after="200"/>
+        <w:jc w:val="left"/>
+        <w:rPr>
+          <w:b/>
+          <w:b/>
           <w:sz w:val="24"/>
         </w:rPr>
+      </w:pPr>
+      <w:r>
+        <w:rPr>
+          <w:b w:val="false"/>
+          <w:bCs w:val="false"/>
+          <w:sz w:val="30"/>
+          <w:szCs w:val="30"/>
+        </w:rPr>
         <w:tab/>
-        <w:t>Gaziantep is my homecity. It is one big city of Turkey. We have a lot of factory in Gaziantep. Yes this is great, but air pollution is a big problem. Air pollution effected plants, foods, childrens, animals etc. Weather always looks like foggy and this factory need a lot of people for work. This is another problem, people. We had a big migration at after the republic war then city is so crowded. This people was diffrent culture, diffrent family type and they have a lot of diffrent thing. This caused in little culturel wars and comminuty solidarity was broke then this peoples are being too rude, selfish, ignorant for safe self cultur. We said a lot of bad things about this city but it has a good points. I said we have lot of people of diffrent cultures.This meaning lot of food ! I want to talk about a syrian foods. Syrian salad is very good but they are very bad in cook meat. İt is very oily. Point of cook meat, Gaziantep is best place in World. Maybe we so lucky this point. But we have both good and bad points.</w:t>
+        <w:t>Gaziantep is my home city. It's one of the big city of Turkey. We have a lot of factory in Gaziantep. Yes, this is great for the economy, but air pollution is a big problem. Air pollution affects plants, foods, children, animals etc. Weather always looks like foggy. These factories need a lot of people for work. These people are making another big problem, population. We had a big migration after the republic war and city became so crowded. These people had a different culture, different family type and they have a lot of different things. All of these are making little culture wars so peoples try to keep safe self-cultures. Despite these, we have a big culture of food. Gaziantep is the best place of in the world for eating something. We have a kebab, yogurt, ayran, eggplant kebab etc. These are perfect but this city is not the good place to live. Only the factories and its worker can survive. Runaway and save yourself this city.</w:t>
       </w:r>
     </w:p>
     <w:sectPr>
@@ -57,14 +85,16 @@
   <w:docDefaults>
     <w:rPrDefault>
       <w:rPr>
-        <w:rFonts w:ascii="Calibri" w:hAnsi="Calibri" w:eastAsia="Calibri" w:cs="" w:asciiTheme="minorHAnsi" w:cstheme="minorBidi" w:eastAsiaTheme="minorHAnsi" w:hAnsiTheme="minorHAnsi"/>
-        <w:sz w:val="22"/>
-        <w:szCs w:val="22"/>
-        <w:lang w:val="tr-TR" w:eastAsia="en-US" w:bidi="ar-SA"/>
+        <w:rFonts w:ascii="Liberation Serif" w:hAnsi="Liberation Serif" w:eastAsia="WenQuanYi Zen Hei" w:cs="Lohit Devanagari"/>
+        <w:sz w:val="24"/>
+        <w:szCs w:val="24"/>
+        <w:lang w:val="en-US" w:eastAsia="zh-CN" w:bidi="hi-IN"/>
       </w:rPr>
     </w:rPrDefault>
     <w:pPrDefault>
-      <w:pPr/>
+      <w:pPr>
+        <w:widowControl/>
+      </w:pPr>
     </w:pPrDefault>
   </w:docDefaults>
   <w:latentStyles w:defLockedState="0" w:defUIPriority="99" w:defSemiHidden="1" w:defUnhideWhenUsed="1" w:defQFormat="0" w:count="267">
@@ -211,13 +241,16 @@
     <w:qFormat/>
     <w:pPr>
       <w:widowControl/>
+      <w:kinsoku w:val="true"/>
+      <w:overflowPunct w:val="true"/>
+      <w:autoSpaceDE w:val="true"/>
       <w:bidi w:val="0"/>
       <w:spacing w:lineRule="auto" w:line="276" w:before="0" w:after="200"/>
       <w:jc w:val="left"/>
     </w:pPr>
     <w:rPr>
       <w:rFonts w:ascii="Calibri" w:hAnsi="Calibri" w:eastAsia="Calibri" w:cs="" w:asciiTheme="minorHAnsi" w:cstheme="minorBidi" w:eastAsiaTheme="minorHAnsi" w:hAnsiTheme="minorHAnsi"/>
-      <w:color w:val="auto"/>
+      <w:color w:val="00000A"/>
       <w:sz w:val="22"/>
       <w:szCs w:val="22"/>
       <w:lang w:val="tr-TR" w:eastAsia="en-US" w:bidi="ar-SA"/>

</xml_diff>